<commit_message>
Add data cleaning section
</commit_message>
<xml_diff>
--- a/sentiment_analysis_paris_olympics.docx
+++ b/sentiment_analysis_paris_olympics.docx
@@ -3899,6 +3899,22 @@
     </w:p>
     <w:p>
       <w:pPr>
+        <w:pStyle w:val="Heading2"/>
+        <w:spacing w:line="360" w:lineRule="auto"/>
+        <w:jc w:val="both"/>
+        <w:rPr>
+          <w:lang w:val="en-US"/>
+        </w:rPr>
+      </w:pPr>
+      <w:r>
+        <w:rPr>
+          <w:lang w:val="en-US"/>
+        </w:rPr>
+        <w:t>Data Cleaning</w:t>
+      </w:r>
+    </w:p>
+    <w:p>
+      <w:pPr>
         <w:spacing w:line="360" w:lineRule="auto"/>
         <w:jc w:val="both"/>
         <w:rPr>
@@ -3991,6 +4007,127 @@
         </w:rPr>
         <w:t>` column was converted to datetime format. The cleaned dataset was then filtered to include only data from the year 2024. Data completeness was ensured by confirming the absence of null values and addressing consistency issues where rows were incorrectly identified as duplicates. Engagement columns were converted to numeric values and text preprocessing involved removing URLs, mentions, hashtags, punctuation and numbers while retaining relevant tokens. Finally, a word cloud visualization was generated to identify the most frequently used terms in the tweets.</w:t>
       </w:r>
+    </w:p>
+    <w:p>
+      <w:pPr>
+        <w:spacing w:line="360" w:lineRule="auto"/>
+        <w:jc w:val="both"/>
+        <w:rPr>
+          <w:lang w:val="en-US"/>
+        </w:rPr>
+      </w:pPr>
+      <w:r>
+        <w:rPr>
+          <w:noProof/>
+          <w:lang w:val="en-US"/>
+          <w14:ligatures w14:val="standardContextual"/>
+        </w:rPr>
+        <w:lastRenderedPageBreak/>
+        <w:drawing>
+          <wp:inline distT="0" distB="0" distL="0" distR="0">
+            <wp:extent cx="5731510" cy="2859405"/>
+            <wp:effectExtent l="0" t="0" r="0" b="0"/>
+            <wp:docPr id="809888259" name="Picture 1"/>
+            <wp:cNvGraphicFramePr>
+              <a:graphicFrameLocks xmlns:a="http://schemas.openxmlformats.org/drawingml/2006/main" noChangeAspect="1"/>
+            </wp:cNvGraphicFramePr>
+            <a:graphic xmlns:a="http://schemas.openxmlformats.org/drawingml/2006/main">
+              <a:graphicData uri="http://schemas.openxmlformats.org/drawingml/2006/picture">
+                <pic:pic xmlns:pic="http://schemas.openxmlformats.org/drawingml/2006/picture">
+                  <pic:nvPicPr>
+                    <pic:cNvPr id="809888259" name="Picture 809888259"/>
+                    <pic:cNvPicPr/>
+                  </pic:nvPicPr>
+                  <pic:blipFill>
+                    <a:blip r:embed="rId6" cstate="print">
+                      <a:extLst>
+                        <a:ext uri="{28A0092B-C50C-407E-A947-70E740481C1C}">
+                          <a14:useLocalDpi xmlns:a14="http://schemas.microsoft.com/office/drawing/2010/main" val="0"/>
+                        </a:ext>
+                      </a:extLst>
+                    </a:blip>
+                    <a:stretch>
+                      <a:fillRect/>
+                    </a:stretch>
+                  </pic:blipFill>
+                  <pic:spPr>
+                    <a:xfrm>
+                      <a:off x="0" y="0"/>
+                      <a:ext cx="5731510" cy="2859405"/>
+                    </a:xfrm>
+                    <a:prstGeom prst="rect">
+                      <a:avLst/>
+                    </a:prstGeom>
+                  </pic:spPr>
+                </pic:pic>
+              </a:graphicData>
+            </a:graphic>
+          </wp:inline>
+        </w:drawing>
+      </w:r>
+    </w:p>
+    <w:p>
+      <w:pPr>
+        <w:spacing w:line="360" w:lineRule="auto"/>
+        <w:jc w:val="both"/>
+      </w:pPr>
+      <w:r>
+        <w:t>Some tweets appear</w:t>
+      </w:r>
+      <w:r>
+        <w:rPr>
+          <w:lang w:val="en-US"/>
+        </w:rPr>
+        <w:t>ed</w:t>
+      </w:r>
+      <w:r>
+        <w:t xml:space="preserve"> to be corrupted with unusual or incorrect words suggesting possible data quality issues that </w:t>
+      </w:r>
+      <w:r>
+        <w:rPr>
+          <w:lang w:val="en-US"/>
+        </w:rPr>
+        <w:t>would</w:t>
+      </w:r>
+      <w:r>
+        <w:t xml:space="preserve"> be resolved for accurate analysis.</w:t>
+      </w:r>
+    </w:p>
+    <w:p>
+      <w:pPr>
+        <w:spacing w:line="360" w:lineRule="auto"/>
+        <w:jc w:val="both"/>
+      </w:pPr>
+    </w:p>
+    <w:p>
+      <w:pPr>
+        <w:pStyle w:val="Heading2"/>
+        <w:spacing w:line="360" w:lineRule="auto"/>
+        <w:jc w:val="both"/>
+        <w:rPr>
+          <w:lang w:val="en-US"/>
+        </w:rPr>
+      </w:pPr>
+      <w:r>
+        <w:rPr>
+          <w:lang w:val="en-US"/>
+        </w:rPr>
+        <w:t>Exploratory Data Analysis</w:t>
+      </w:r>
+    </w:p>
+    <w:p>
+      <w:pPr>
+        <w:rPr>
+          <w:lang w:val="en-US"/>
+        </w:rPr>
+      </w:pPr>
+    </w:p>
+    <w:p>
+      <w:pPr>
+        <w:rPr>
+          <w:lang w:val="en-US"/>
+        </w:rPr>
+      </w:pPr>
     </w:p>
     <w:sectPr>
       <w:pgSz w:w="11906" w:h="16838"/>

</xml_diff>